<commit_message>
Minor changes to the writeup for submission
</commit_message>
<xml_diff>
--- a/Vehicle detection.docx
+++ b/Vehicle detection.docx
@@ -25,13 +25,26 @@
     </w:p>
     <w:p>
       <w:r>
-        <w:t xml:space="preserve">I used the vehicle/non </w:t>
+        <w:t>I used the vehicle/</w:t>
+      </w:r>
+      <w:proofErr w:type="gramStart"/>
+      <w:r>
+        <w:t xml:space="preserve">non </w:t>
       </w:r>
       <w:r>
         <w:t>vehicle</w:t>
       </w:r>
-      <w:r>
-        <w:t xml:space="preserve"> images data base from the Udacity project page link.</w:t>
+      <w:proofErr w:type="gramEnd"/>
+      <w:r>
+        <w:t xml:space="preserve"> images data base from the </w:t>
+      </w:r>
+      <w:proofErr w:type="spellStart"/>
+      <w:r>
+        <w:t>Udacity</w:t>
+      </w:r>
+      <w:proofErr w:type="spellEnd"/>
+      <w:r>
+        <w:t xml:space="preserve"> project page link.</w:t>
       </w:r>
     </w:p>
     <w:p>
@@ -43,29 +56,103 @@
     <w:p/>
     <w:p>
       <w:r>
-        <w:t>Initially, I used the the gp_minimize function from skle</w:t>
-      </w:r>
-      <w:bookmarkStart w:id="0" w:name="_GoBack"/>
-      <w:bookmarkEnd w:id="0"/>
-      <w:r>
-        <w:t xml:space="preserve">arn to zero-in on good set of parameters for bins,orient, pixel_per_cell and cell_per_block. However, the results </w:t>
-      </w:r>
-    </w:p>
-    <w:p>
-      <w:r>
-        <w:t>Were not very promising. Using the best results obtained from gp_minimize, I hand tuned the parameters to get the best verification accuracy.</w:t>
-      </w:r>
-    </w:p>
-    <w:p/>
-    <w:p>
-      <w:r>
-        <w:t xml:space="preserve">I plotted the </w:t>
-      </w:r>
+        <w:t xml:space="preserve">Initially, I used the </w:t>
+      </w:r>
+      <w:proofErr w:type="spellStart"/>
+      <w:r>
+        <w:t>the</w:t>
+      </w:r>
+      <w:proofErr w:type="spellEnd"/>
       <w:r>
         <w:t xml:space="preserve"> </w:t>
       </w:r>
-      <w:r>
-        <w:t>3D plot of car and non car images for RGB, LUV and HSV and found that LUV represented the color sat</w:t>
+      <w:proofErr w:type="spellStart"/>
+      <w:r>
+        <w:t>gp_minimize</w:t>
+      </w:r>
+      <w:proofErr w:type="spellEnd"/>
+      <w:r>
+        <w:t xml:space="preserve"> function from </w:t>
+      </w:r>
+      <w:proofErr w:type="spellStart"/>
+      <w:r>
+        <w:t>sklearn</w:t>
+      </w:r>
+      <w:proofErr w:type="spellEnd"/>
+      <w:r>
+        <w:t xml:space="preserve"> to zero-in on good set of parameters for </w:t>
+      </w:r>
+      <w:proofErr w:type="spellStart"/>
+      <w:proofErr w:type="gramStart"/>
+      <w:r>
+        <w:t>bins,orient</w:t>
+      </w:r>
+      <w:proofErr w:type="spellEnd"/>
+      <w:proofErr w:type="gramEnd"/>
+      <w:r>
+        <w:t xml:space="preserve">, </w:t>
+      </w:r>
+      <w:proofErr w:type="spellStart"/>
+      <w:r>
+        <w:t>pixel_per_cell</w:t>
+      </w:r>
+      <w:proofErr w:type="spellEnd"/>
+      <w:r>
+        <w:t xml:space="preserve"> and </w:t>
+      </w:r>
+      <w:proofErr w:type="spellStart"/>
+      <w:r>
+        <w:t>cell_per_block</w:t>
+      </w:r>
+      <w:proofErr w:type="spellEnd"/>
+      <w:r>
+        <w:t xml:space="preserve">. However, the results </w:t>
+      </w:r>
+    </w:p>
+    <w:p>
+      <w:proofErr w:type="spellStart"/>
+      <w:r>
+        <w:t>Were</w:t>
+      </w:r>
+      <w:proofErr w:type="spellEnd"/>
+      <w:r>
+        <w:t xml:space="preserve"> not very promising. Using the best results obtained from </w:t>
+      </w:r>
+      <w:proofErr w:type="spellStart"/>
+      <w:r>
+        <w:t>gp_minimize</w:t>
+      </w:r>
+      <w:proofErr w:type="spellEnd"/>
+      <w:r>
+        <w:t>, I hand tuned the parameters to get the best verification accuracy.</w:t>
+      </w:r>
+    </w:p>
+    <w:p/>
+    <w:p>
+      <w:r>
+        <w:t xml:space="preserve">I plotted </w:t>
+      </w:r>
+      <w:proofErr w:type="gramStart"/>
+      <w:r>
+        <w:t xml:space="preserve">the </w:t>
+      </w:r>
+      <w:r>
+        <w:t xml:space="preserve"> </w:t>
+      </w:r>
+      <w:r>
+        <w:t>3</w:t>
+      </w:r>
+      <w:proofErr w:type="gramEnd"/>
+      <w:r>
+        <w:t xml:space="preserve">D plot of car and </w:t>
+      </w:r>
+      <w:proofErr w:type="spellStart"/>
+      <w:r>
+        <w:t>non car</w:t>
+      </w:r>
+      <w:proofErr w:type="spellEnd"/>
+      <w:r>
+        <w:t xml:space="preserve"> images for RGB, LUV and HSV and found that LUV represented the color sat</w:t>
       </w:r>
       <w:r>
         <w:t>uration of car features in a manner that was most separable</w:t>
@@ -77,7 +164,15 @@
         <w:t xml:space="preserve"> w</w:t>
       </w:r>
       <w:r>
-        <w:t>hen the color space was LUV. Cell block [5] to Cell [7] in the jupyter notebook.</w:t>
+        <w:t xml:space="preserve">hen the color space was LUV. Cell block [5] to Cell [7] in the </w:t>
+      </w:r>
+      <w:proofErr w:type="spellStart"/>
+      <w:r>
+        <w:t>jupyter</w:t>
+      </w:r>
+      <w:proofErr w:type="spellEnd"/>
+      <w:r>
+        <w:t xml:space="preserve"> notebook.</w:t>
       </w:r>
     </w:p>
     <w:p/>
@@ -94,13 +189,23 @@
       </w:r>
     </w:p>
     <w:p>
-      <w:r>
-        <w:t>color_space='LUV'</w:t>
-      </w:r>
-    </w:p>
-    <w:p>
-      <w:r>
-        <w:t>hog_channel = 0</w:t>
+      <w:proofErr w:type="spellStart"/>
+      <w:r>
+        <w:t>color_space</w:t>
+      </w:r>
+      <w:proofErr w:type="spellEnd"/>
+      <w:r>
+        <w:t>='LUV'</w:t>
+      </w:r>
+    </w:p>
+    <w:p>
+      <w:proofErr w:type="spellStart"/>
+      <w:r>
+        <w:t>hog_channel</w:t>
+      </w:r>
+      <w:proofErr w:type="spellEnd"/>
+      <w:r>
+        <w:t xml:space="preserve"> = 0</w:t>
       </w:r>
     </w:p>
     <w:p>
@@ -109,34 +214,80 @@
       </w:r>
     </w:p>
     <w:p>
-      <w:r>
-        <w:t>pix_per_cell = 8</w:t>
-      </w:r>
-    </w:p>
-    <w:p>
-      <w:r>
-        <w:t>cell_per_block = 2</w:t>
-      </w:r>
-    </w:p>
-    <w:p>
-      <w:r>
-        <w:t>hog_channel = 0 #0,1,22,ALL</w:t>
-      </w:r>
-    </w:p>
-    <w:p>
-      <w:r>
-        <w:t>spatial_size = (16, 16) # spatial bin dimensions</w:t>
-      </w:r>
-    </w:p>
-    <w:p>
-      <w:r>
-        <w:t>hist_bins = 32</w:t>
-      </w:r>
-    </w:p>
-    <w:p/>
-    <w:p>
-      <w:r>
-        <w:t>With this set of parameters, the linear SVM classifier on the car/non car data base gives a 98.8 % accuracy. Cell [8] in the jupyter notebook</w:t>
+      <w:proofErr w:type="spellStart"/>
+      <w:r>
+        <w:t>pix_per_cell</w:t>
+      </w:r>
+      <w:proofErr w:type="spellEnd"/>
+      <w:r>
+        <w:t xml:space="preserve"> = 8</w:t>
+      </w:r>
+    </w:p>
+    <w:p>
+      <w:proofErr w:type="spellStart"/>
+      <w:r>
+        <w:t>cell_per_block</w:t>
+      </w:r>
+      <w:proofErr w:type="spellEnd"/>
+      <w:r>
+        <w:t xml:space="preserve"> = 2</w:t>
+      </w:r>
+    </w:p>
+    <w:p>
+      <w:proofErr w:type="spellStart"/>
+      <w:r>
+        <w:t>hog_channel</w:t>
+      </w:r>
+      <w:proofErr w:type="spellEnd"/>
+      <w:r>
+        <w:t xml:space="preserve"> = 0 #0,1,</w:t>
+      </w:r>
+      <w:proofErr w:type="gramStart"/>
+      <w:r>
+        <w:t>22,ALL</w:t>
+      </w:r>
+      <w:proofErr w:type="gramEnd"/>
+    </w:p>
+    <w:p>
+      <w:proofErr w:type="spellStart"/>
+      <w:r>
+        <w:t>spatial_size</w:t>
+      </w:r>
+      <w:proofErr w:type="spellEnd"/>
+      <w:r>
+        <w:t xml:space="preserve"> = (16, 16) # spatial bin dimensions</w:t>
+      </w:r>
+    </w:p>
+    <w:p>
+      <w:proofErr w:type="spellStart"/>
+      <w:r>
+        <w:t>hist_bins</w:t>
+      </w:r>
+      <w:proofErr w:type="spellEnd"/>
+      <w:r>
+        <w:t xml:space="preserve"> = 32</w:t>
+      </w:r>
+    </w:p>
+    <w:p/>
+    <w:p>
+      <w:r>
+        <w:t>With this set of parameters, the linear SVM classifier on the car/</w:t>
+      </w:r>
+      <w:proofErr w:type="gramStart"/>
+      <w:r>
+        <w:t>non car</w:t>
+      </w:r>
+      <w:proofErr w:type="gramEnd"/>
+      <w:r>
+        <w:t xml:space="preserve"> data base gives a 98.8 % accuracy. Cell [8] in the </w:t>
+      </w:r>
+      <w:proofErr w:type="spellStart"/>
+      <w:r>
+        <w:t>jupyter</w:t>
+      </w:r>
+      <w:proofErr w:type="spellEnd"/>
+      <w:r>
+        <w:t xml:space="preserve"> notebook</w:t>
       </w:r>
     </w:p>
     <w:p/>
@@ -266,7 +417,15 @@
     </w:p>
     <w:p>
       <w:r>
-        <w:t>Sliding window was used to slide across the image in block in search of a window that might contain a car. The selected window size is resized to a 64x64 image and given to the feature extractor, which returns the features. It was found that if the window size is not comparable to the car image, ie for example, too large or too small, the car detection would fail.</w:t>
+        <w:t xml:space="preserve">Sliding window was used to slide across the image in block in search of a window that might contain a car. The selected window size is resized to a 64x64 image and given to the feature extractor, which returns the features. It was found that if the window size is not comparable to the car image, </w:t>
+      </w:r>
+      <w:proofErr w:type="spellStart"/>
+      <w:r>
+        <w:t>ie</w:t>
+      </w:r>
+      <w:proofErr w:type="spellEnd"/>
+      <w:r>
+        <w:t xml:space="preserve"> for example, too large or too small, the car detection would fail.</w:t>
       </w:r>
     </w:p>
     <w:p/>
@@ -278,7 +437,17 @@
     <w:p/>
     <w:p>
       <w:r>
-        <w:t>For a single image test of the pipeline, I experimented with 2 sizes of windows. 80x80 window for ystart,ystop of 500,670 of the image which might contain larger car images and 50x50 window to catch smaller car images for cars further away from the present car.</w:t>
+        <w:t xml:space="preserve">For a single image test of the pipeline, I experimented with 2 sizes of windows. 80x80 window for </w:t>
+      </w:r>
+      <w:proofErr w:type="spellStart"/>
+      <w:proofErr w:type="gramStart"/>
+      <w:r>
+        <w:t>ystart,ystop</w:t>
+      </w:r>
+      <w:proofErr w:type="spellEnd"/>
+      <w:proofErr w:type="gramEnd"/>
+      <w:r>
+        <w:t xml:space="preserve"> of 500,670 of the image which might contain larger car images and 50x50 window to catch smaller car images for cars further away from the present car.</w:t>
       </w:r>
     </w:p>
     <w:p/>
@@ -329,7 +498,15 @@
         <w:t>I used a thresholding of number of boxes to overcome the false positives and had a</w:t>
       </w:r>
       <w:r>
-        <w:t xml:space="preserve"> function which is able to take</w:t>
+        <w:t xml:space="preserve"> function which </w:t>
+      </w:r>
+      <w:proofErr w:type="gramStart"/>
+      <w:r>
+        <w:t>is able to</w:t>
+      </w:r>
+      <w:proofErr w:type="gramEnd"/>
+      <w:r>
+        <w:t xml:space="preserve"> take</w:t>
       </w:r>
       <w:r>
         <w:t xml:space="preserve"> in multiple images to generate a single bounding box.</w:t>
@@ -338,7 +515,15 @@
     <w:p/>
     <w:p>
       <w:r>
-        <w:t>Results of this can be seen in cell[18]</w:t>
+        <w:t xml:space="preserve">Results of this can be seen in </w:t>
+      </w:r>
+      <w:proofErr w:type="gramStart"/>
+      <w:r>
+        <w:t>cell[</w:t>
+      </w:r>
+      <w:proofErr w:type="gramEnd"/>
+      <w:r>
+        <w:t>18]</w:t>
       </w:r>
       <w:r>
         <w:t>. However, in some cases these static search sizes</w:t>
@@ -346,7 +531,21 @@
     </w:p>
     <w:p>
       <w:r>
-        <w:t>Were unable to detect cars. Hence we need multi scale windows</w:t>
+        <w:t>Were unable to detect cars</w:t>
+      </w:r>
+      <w:r>
+        <w:t>, as the search box size was not comparable with the car size</w:t>
+      </w:r>
+      <w:r>
+        <w:t xml:space="preserve">. </w:t>
+      </w:r>
+      <w:proofErr w:type="gramStart"/>
+      <w:r>
+        <w:t>Hence</w:t>
+      </w:r>
+      <w:proofErr w:type="gramEnd"/>
+      <w:r>
+        <w:t xml:space="preserve"> we need multi scale windows</w:t>
       </w:r>
     </w:p>
     <w:p/>
@@ -487,10 +686,26 @@
         <w:t>I am restrictin</w:t>
       </w:r>
       <w:r>
-        <w:t xml:space="preserve">g the window search to  3 regions. Left and right side of the car to look for passing cars and </w:t>
-      </w:r>
-      <w:r>
-        <w:t xml:space="preserve"> one region to look for cars further down the road. Left and right side of the car use scaled up windows, t</w:t>
+        <w:t xml:space="preserve">g the window search </w:t>
+      </w:r>
+      <w:proofErr w:type="gramStart"/>
+      <w:r>
+        <w:t>to  3</w:t>
+      </w:r>
+      <w:proofErr w:type="gramEnd"/>
+      <w:r>
+        <w:t xml:space="preserve"> regions. Left and right side of the car to look for passing cars </w:t>
+      </w:r>
+      <w:proofErr w:type="gramStart"/>
+      <w:r>
+        <w:t xml:space="preserve">and </w:t>
+      </w:r>
+      <w:r>
+        <w:t xml:space="preserve"> one</w:t>
+      </w:r>
+      <w:proofErr w:type="gramEnd"/>
+      <w:r>
+        <w:t xml:space="preserve"> region to look for cars further down the road. Left and right side of the car use scaled up windows, t</w:t>
       </w:r>
       <w:r>
         <w:t>he window further down the road</w:t>
@@ -596,7 +811,15 @@
     </w:p>
     <w:p>
       <w:r>
-        <w:t>To reduce the false positives, heat map thresholding  accumulated over 2 frames was used.</w:t>
+        <w:t xml:space="preserve">To reduce the false positives, heat map </w:t>
+      </w:r>
+      <w:proofErr w:type="gramStart"/>
+      <w:r>
+        <w:t>thresholding  accumulated</w:t>
+      </w:r>
+      <w:proofErr w:type="gramEnd"/>
+      <w:r>
+        <w:t xml:space="preserve"> over 2 frames was used.</w:t>
       </w:r>
       <w:r>
         <w:t xml:space="preserve"> Cell 20, line 109</w:t>
@@ -607,7 +830,15 @@
         <w:t xml:space="preserve">To reduce the jitter, a low pass </w:t>
       </w:r>
       <w:r>
-        <w:t>filtering was introduced. Cell[20], line 13</w:t>
+        <w:t xml:space="preserve">filtering was introduced. </w:t>
+      </w:r>
+      <w:proofErr w:type="gramStart"/>
+      <w:r>
+        <w:t>Cell[</w:t>
+      </w:r>
+      <w:proofErr w:type="gramEnd"/>
+      <w:r>
+        <w:t>20], line 13</w:t>
       </w:r>
     </w:p>
     <w:p/>
@@ -732,6 +963,112 @@
       </w:r>
     </w:p>
     <w:p/>
+    <w:p/>
+    <w:p>
+      <w:pPr>
+        <w:pStyle w:val="Heading1"/>
+      </w:pPr>
+      <w:r>
+        <w:t>Improvements</w:t>
+      </w:r>
+    </w:p>
+    <w:p>
+      <w:pPr>
+        <w:pStyle w:val="ListParagraph"/>
+        <w:numPr>
+          <w:ilvl w:val="0"/>
+          <w:numId w:val="2"/>
+        </w:numPr>
+      </w:pPr>
+      <w:r>
+        <w:t xml:space="preserve">Frame rate improvement can be made by keeping only features which are </w:t>
+      </w:r>
+      <w:proofErr w:type="gramStart"/>
+      <w:r>
+        <w:t>absolutely necessary</w:t>
+      </w:r>
+      <w:proofErr w:type="gramEnd"/>
+    </w:p>
+    <w:p>
+      <w:pPr>
+        <w:pStyle w:val="ListParagraph"/>
+        <w:numPr>
+          <w:ilvl w:val="0"/>
+          <w:numId w:val="2"/>
+        </w:numPr>
+      </w:pPr>
+      <w:r>
+        <w:t>We could possibly scale down the input image, perform all the necessary extraction and detection and translate the results back onto the original image size</w:t>
+      </w:r>
+    </w:p>
+    <w:p>
+      <w:pPr>
+        <w:pStyle w:val="ListParagraph"/>
+        <w:numPr>
+          <w:ilvl w:val="0"/>
+          <w:numId w:val="2"/>
+        </w:numPr>
+      </w:pPr>
+      <w:r>
+        <w:t xml:space="preserve">If the car does not have saturated colors, </w:t>
+      </w:r>
+      <w:proofErr w:type="gramStart"/>
+      <w:r>
+        <w:t>the  classifier</w:t>
+      </w:r>
+      <w:proofErr w:type="gramEnd"/>
+      <w:r>
+        <w:t xml:space="preserve"> may fail</w:t>
+      </w:r>
+    </w:p>
+    <w:p>
+      <w:pPr>
+        <w:pStyle w:val="ListParagraph"/>
+        <w:numPr>
+          <w:ilvl w:val="0"/>
+          <w:numId w:val="2"/>
+        </w:numPr>
+      </w:pPr>
+      <w:r>
+        <w:t xml:space="preserve">Classifier may fail under different lighting conditions, </w:t>
+      </w:r>
+      <w:proofErr w:type="spellStart"/>
+      <w:r>
+        <w:t>eg</w:t>
+      </w:r>
+      <w:proofErr w:type="spellEnd"/>
+      <w:r>
+        <w:t xml:space="preserve"> under a </w:t>
+      </w:r>
+      <w:proofErr w:type="spellStart"/>
+      <w:r>
+        <w:t>tunner</w:t>
+      </w:r>
+      <w:proofErr w:type="spellEnd"/>
+      <w:r>
+        <w:t xml:space="preserve">, night time </w:t>
+      </w:r>
+      <w:proofErr w:type="spellStart"/>
+      <w:proofErr w:type="gramStart"/>
+      <w:r>
+        <w:t>etc</w:t>
+      </w:r>
+      <w:proofErr w:type="spellEnd"/>
+      <w:r>
+        <w:t xml:space="preserve"> .</w:t>
+      </w:r>
+      <w:proofErr w:type="gramEnd"/>
+      <w:r>
+        <w:t xml:space="preserve"> Probably add IR images?</w:t>
+      </w:r>
+    </w:p>
+    <w:p>
+      <w:pPr>
+        <w:pStyle w:val="ListParagraph"/>
+      </w:pPr>
+      <w:bookmarkStart w:id="0" w:name="_GoBack"/>
+      <w:bookmarkEnd w:id="0"/>
+    </w:p>
     <w:sectPr>
       <w:pgSz w:w="11900" w:h="16840"/>
       <w:pgMar w:top="1440" w:right="1440" w:bottom="1440" w:left="1440" w:header="708" w:footer="708" w:gutter="0"/>
@@ -745,6 +1082,119 @@
 <file path=word/numbering.xml><?xml version="1.0" encoding="utf-8"?>
 <w:numbering xmlns:wpc="http://schemas.microsoft.com/office/word/2010/wordprocessingCanvas" xmlns:mo="http://schemas.microsoft.com/office/mac/office/2008/main" xmlns:mc="http://schemas.openxmlformats.org/markup-compatibility/2006" xmlns:mv="urn:schemas-microsoft-com:mac:vml" xmlns:o="urn:schemas-microsoft-com:office:office" xmlns:r="http://schemas.openxmlformats.org/officeDocument/2006/relationships" xmlns:m="http://schemas.openxmlformats.org/officeDocument/2006/math" xmlns:v="urn:schemas-microsoft-com:vml" xmlns:wp14="http://schemas.microsoft.com/office/word/2010/wordprocessingDrawing" xmlns:wp="http://schemas.openxmlformats.org/drawingml/2006/wordprocessingDrawing" xmlns:w10="urn:schemas-microsoft-com:office:word" xmlns:w="http://schemas.openxmlformats.org/wordprocessingml/2006/main" xmlns:w14="http://schemas.microsoft.com/office/word/2010/wordml" xmlns:w15="http://schemas.microsoft.com/office/word/2012/wordml" xmlns:wpg="http://schemas.microsoft.com/office/word/2010/wordprocessingGroup" xmlns:wpi="http://schemas.microsoft.com/office/word/2010/wordprocessingInk" xmlns:wne="http://schemas.microsoft.com/office/word/2006/wordml" xmlns:wps="http://schemas.microsoft.com/office/word/2010/wordprocessingShape" mc:Ignorable="w14 w15 wp14">
   <w:abstractNum w:abstractNumId="0">
+    <w:nsid w:val="1F0F3863"/>
+    <w:multiLevelType w:val="hybridMultilevel"/>
+    <w:tmpl w:val="FEAEE6FC"/>
+    <w:lvl w:ilvl="0" w:tplc="04090001">
+      <w:start w:val="1"/>
+      <w:numFmt w:val="bullet"/>
+      <w:lvlText w:val=""/>
+      <w:lvlJc w:val="left"/>
+      <w:pPr>
+        <w:ind w:left="720" w:hanging="360"/>
+      </w:pPr>
+      <w:rPr>
+        <w:rFonts w:ascii="Symbol" w:hAnsi="Symbol" w:hint="default"/>
+      </w:rPr>
+    </w:lvl>
+    <w:lvl w:ilvl="1" w:tplc="04090003" w:tentative="1">
+      <w:start w:val="1"/>
+      <w:numFmt w:val="bullet"/>
+      <w:lvlText w:val="o"/>
+      <w:lvlJc w:val="left"/>
+      <w:pPr>
+        <w:ind w:left="1440" w:hanging="360"/>
+      </w:pPr>
+      <w:rPr>
+        <w:rFonts w:ascii="Courier New" w:hAnsi="Courier New" w:cs="Courier New" w:hint="default"/>
+      </w:rPr>
+    </w:lvl>
+    <w:lvl w:ilvl="2" w:tplc="04090005" w:tentative="1">
+      <w:start w:val="1"/>
+      <w:numFmt w:val="bullet"/>
+      <w:lvlText w:val=""/>
+      <w:lvlJc w:val="left"/>
+      <w:pPr>
+        <w:ind w:left="2160" w:hanging="360"/>
+      </w:pPr>
+      <w:rPr>
+        <w:rFonts w:ascii="Wingdings" w:hAnsi="Wingdings" w:hint="default"/>
+      </w:rPr>
+    </w:lvl>
+    <w:lvl w:ilvl="3" w:tplc="04090001" w:tentative="1">
+      <w:start w:val="1"/>
+      <w:numFmt w:val="bullet"/>
+      <w:lvlText w:val=""/>
+      <w:lvlJc w:val="left"/>
+      <w:pPr>
+        <w:ind w:left="2880" w:hanging="360"/>
+      </w:pPr>
+      <w:rPr>
+        <w:rFonts w:ascii="Symbol" w:hAnsi="Symbol" w:hint="default"/>
+      </w:rPr>
+    </w:lvl>
+    <w:lvl w:ilvl="4" w:tplc="04090003" w:tentative="1">
+      <w:start w:val="1"/>
+      <w:numFmt w:val="bullet"/>
+      <w:lvlText w:val="o"/>
+      <w:lvlJc w:val="left"/>
+      <w:pPr>
+        <w:ind w:left="3600" w:hanging="360"/>
+      </w:pPr>
+      <w:rPr>
+        <w:rFonts w:ascii="Courier New" w:hAnsi="Courier New" w:cs="Courier New" w:hint="default"/>
+      </w:rPr>
+    </w:lvl>
+    <w:lvl w:ilvl="5" w:tplc="04090005" w:tentative="1">
+      <w:start w:val="1"/>
+      <w:numFmt w:val="bullet"/>
+      <w:lvlText w:val=""/>
+      <w:lvlJc w:val="left"/>
+      <w:pPr>
+        <w:ind w:left="4320" w:hanging="360"/>
+      </w:pPr>
+      <w:rPr>
+        <w:rFonts w:ascii="Wingdings" w:hAnsi="Wingdings" w:hint="default"/>
+      </w:rPr>
+    </w:lvl>
+    <w:lvl w:ilvl="6" w:tplc="04090001" w:tentative="1">
+      <w:start w:val="1"/>
+      <w:numFmt w:val="bullet"/>
+      <w:lvlText w:val=""/>
+      <w:lvlJc w:val="left"/>
+      <w:pPr>
+        <w:ind w:left="5040" w:hanging="360"/>
+      </w:pPr>
+      <w:rPr>
+        <w:rFonts w:ascii="Symbol" w:hAnsi="Symbol" w:hint="default"/>
+      </w:rPr>
+    </w:lvl>
+    <w:lvl w:ilvl="7" w:tplc="04090003" w:tentative="1">
+      <w:start w:val="1"/>
+      <w:numFmt w:val="bullet"/>
+      <w:lvlText w:val="o"/>
+      <w:lvlJc w:val="left"/>
+      <w:pPr>
+        <w:ind w:left="5760" w:hanging="360"/>
+      </w:pPr>
+      <w:rPr>
+        <w:rFonts w:ascii="Courier New" w:hAnsi="Courier New" w:cs="Courier New" w:hint="default"/>
+      </w:rPr>
+    </w:lvl>
+    <w:lvl w:ilvl="8" w:tplc="04090005" w:tentative="1">
+      <w:start w:val="1"/>
+      <w:numFmt w:val="bullet"/>
+      <w:lvlText w:val=""/>
+      <w:lvlJc w:val="left"/>
+      <w:pPr>
+        <w:ind w:left="6480" w:hanging="360"/>
+      </w:pPr>
+      <w:rPr>
+        <w:rFonts w:ascii="Wingdings" w:hAnsi="Wingdings" w:hint="default"/>
+      </w:rPr>
+    </w:lvl>
+  </w:abstractNum>
+  <w:abstractNum w:abstractNumId="1">
     <w:nsid w:val="5A1E7085"/>
     <w:multiLevelType w:val="hybridMultilevel"/>
     <w:tmpl w:val="90CA2D76"/>
@@ -834,6 +1284,9 @@
     </w:lvl>
   </w:abstractNum>
   <w:num w:numId="1">
+    <w:abstractNumId w:val="1"/>
+  </w:num>
+  <w:num w:numId="2">
     <w:abstractNumId w:val="0"/>
   </w:num>
 </w:numbering>

</xml_diff>